<commit_message>
moving around scripts, cleaning up code
</commit_message>
<xml_diff>
--- a/MS/historic_birds_v3.docx
+++ b/MS/historic_birds_v3.docx
@@ -1986,8 +1986,6 @@
       <w:r>
         <w:t>Dreuth</w:t>
       </w:r>
-      <w:bookmarkStart w:id="22" w:name="_GoBack"/>
-      <w:bookmarkEnd w:id="22"/>
       <w:proofErr w:type="spellEnd"/>
       <w:r>
         <w:t xml:space="preserve"> conducted an</w:t>
@@ -2073,7 +2071,7 @@
       <w:r>
         <w:t xml:space="preserve"> of the original park boundaries</w:t>
       </w:r>
-      <w:ins w:id="23" w:author="Travis Gallo" w:date="2019-09-23T21:50:00Z">
+      <w:ins w:id="22" w:author="Travis Gallo" w:date="2019-09-23T21:50:00Z">
         <w:r>
           <w:t xml:space="preserve"> (Figure 1)</w:t>
         </w:r>
@@ -2243,7 +2241,7 @@
       <w:r>
         <w:t xml:space="preserve"> similar frequency. </w:t>
       </w:r>
-      <w:commentRangeStart w:id="24"/>
+      <w:commentRangeStart w:id="23"/>
       <w:r>
         <w:t>Th</w:t>
       </w:r>
@@ -2273,12 +2271,12 @@
       <w:r>
         <w:t xml:space="preserve"> </w:t>
       </w:r>
-      <w:commentRangeEnd w:id="24"/>
+      <w:commentRangeEnd w:id="23"/>
       <w:r>
         <w:rPr>
           <w:rStyle w:val="CommentReference"/>
         </w:rPr>
-        <w:commentReference w:id="24"/>
+        <w:commentReference w:id="23"/>
       </w:r>
     </w:p>
     <w:p>
@@ -2358,7 +2356,7 @@
       <w:r>
         <w:t>Because abundances were not available from the first survey</w:t>
       </w:r>
-      <w:ins w:id="25" w:author="Seth Magle" w:date="2019-09-13T08:52:00Z">
+      <w:ins w:id="24" w:author="Seth Magle" w:date="2019-09-13T08:52:00Z">
         <w:r>
           <w:t>,</w:t>
         </w:r>
@@ -2442,17 +2440,17 @@
       <w:r>
         <w:t xml:space="preserve"> the p</w:t>
       </w:r>
+      <w:commentRangeStart w:id="25"/>
       <w:commentRangeStart w:id="26"/>
-      <w:commentRangeStart w:id="27"/>
       <w:r>
         <w:t>roportion</w:t>
       </w:r>
-      <w:ins w:id="28" w:author="Mason Fidino" w:date="2019-10-02T11:44:00Z">
+      <w:ins w:id="27" w:author="Mason Fidino" w:date="2019-10-02T11:44:00Z">
         <w:r>
           <w:t xml:space="preserve"> of</w:t>
         </w:r>
       </w:ins>
-      <w:del w:id="29" w:author="Mason Fidino" w:date="2019-10-02T11:44:00Z">
+      <w:del w:id="28" w:author="Mason Fidino" w:date="2019-10-02T11:44:00Z">
         <w:r>
           <w:delText>al</w:delText>
         </w:r>
@@ -2460,6 +2458,13 @@
       <w:r>
         <w:t xml:space="preserve"> days </w:t>
       </w:r>
+      <w:commentRangeEnd w:id="25"/>
+      <w:r>
+        <w:rPr>
+          <w:rStyle w:val="CommentReference"/>
+        </w:rPr>
+        <w:commentReference w:id="25"/>
+      </w:r>
       <w:commentRangeEnd w:id="26"/>
       <w:r>
         <w:rPr>
@@ -2467,13 +2472,6 @@
         </w:rPr>
         <w:commentReference w:id="26"/>
       </w:r>
-      <w:commentRangeEnd w:id="27"/>
-      <w:r>
-        <w:rPr>
-          <w:rStyle w:val="CommentReference"/>
-        </w:rPr>
-        <w:commentReference w:id="27"/>
-      </w:r>
       <w:r>
         <w:t>a</w:t>
       </w:r>
@@ -2509,12 +2507,12 @@
       <w:r>
         <w:t xml:space="preserve"> to determine if a species frequency changed between survey periods. Our response variable was the proportion</w:t>
       </w:r>
-      <w:ins w:id="30" w:author="Mason Fidino" w:date="2019-10-02T11:45:00Z">
+      <w:ins w:id="29" w:author="Mason Fidino" w:date="2019-10-02T11:45:00Z">
         <w:r>
           <w:t xml:space="preserve"> of</w:t>
         </w:r>
       </w:ins>
-      <w:del w:id="31" w:author="Mason Fidino" w:date="2019-10-02T11:45:00Z">
+      <w:del w:id="30" w:author="Mason Fidino" w:date="2019-10-02T11:45:00Z">
         <w:r>
           <w:delText>al</w:delText>
         </w:r>
@@ -2850,13 +2848,13 @@
       <w:r>
         <w:t xml:space="preserve"> </w:t>
       </w:r>
+      <w:commentRangeStart w:id="31"/>
       <w:commentRangeStart w:id="32"/>
-      <w:commentRangeStart w:id="33"/>
       <w:r>
         <w:t>14</w:t>
       </w:r>
       <w:r>
-        <w:t>5</w:t>
+        <w:t>6</w:t>
       </w:r>
       <w:r>
         <w:t xml:space="preserve"> species</w:t>
@@ -2867,6 +2865,13 @@
       <w:r>
         <w:t xml:space="preserve"> </w:t>
       </w:r>
+      <w:commentRangeEnd w:id="31"/>
+      <w:r>
+        <w:rPr>
+          <w:rStyle w:val="CommentReference"/>
+        </w:rPr>
+        <w:commentReference w:id="31"/>
+      </w:r>
       <w:commentRangeEnd w:id="32"/>
       <w:r>
         <w:rPr>
@@ -2874,13 +2879,6 @@
         </w:rPr>
         <w:commentReference w:id="32"/>
       </w:r>
-      <w:commentRangeEnd w:id="33"/>
-      <w:r>
-        <w:rPr>
-          <w:rStyle w:val="CommentReference"/>
-        </w:rPr>
-        <w:commentReference w:id="33"/>
-      </w:r>
       <w:r>
         <w:t>were observed across all survey periods.</w:t>
       </w:r>
@@ -2958,7 +2956,18 @@
         <w:t xml:space="preserve"> (n = 114 species)</w:t>
       </w:r>
       <w:r>
-        <w:t xml:space="preserve">, while an equal number of species were observed </w:t>
+        <w:t xml:space="preserve">, while </w:t>
+      </w:r>
+      <w:proofErr w:type="spellStart"/>
+      <w:r>
+        <w:t>a</w:t>
+      </w:r>
+      <w:proofErr w:type="spellEnd"/>
+      <w:r>
+        <w:t xml:space="preserve"> near</w:t>
+      </w:r>
+      <w:r>
+        <w:t xml:space="preserve"> equal number of species were observed </w:t>
       </w:r>
       <w:r>
         <w:t xml:space="preserve">between 1927 – 1932 (n = 127) and 2012 – 2015 </w:t>
@@ -2967,13 +2976,13 @@
         <w:t>(</w:t>
       </w:r>
       <w:r>
-        <w:t>n = 127</w:t>
-      </w:r>
-      <w:r>
-        <w:t xml:space="preserve">, </w:t>
-      </w:r>
-      <w:r>
-        <w:t>Figure 2). Community composition</w:t>
+        <w:t>n = 12</w:t>
+      </w:r>
+      <w:r>
+        <w:t>6</w:t>
+      </w:r>
+      <w:r>
+        <w:t>). Community composition</w:t>
       </w:r>
       <w:r>
         <w:t xml:space="preserve"> as estimated by 1 – Jaccard dissimilarity</w:t>
@@ -3006,7 +3015,27 @@
         <w:t xml:space="preserve"> most dissimilar between </w:t>
       </w:r>
       <w:r>
-        <w:t xml:space="preserve">1898 – 1903 and 2012 – 2015 (0.45). Community composition was also dissimilar between 1898 – 1903 and 2012 – 2015 (0.48). </w:t>
+        <w:t>1898 – 1903 and 2012 – 2015 (0.4</w:t>
+      </w:r>
+      <w:r>
+        <w:t>7</w:t>
+      </w:r>
+      <w:r>
+        <w:t xml:space="preserve">). Community composition was also dissimilar between </w:t>
+      </w:r>
+      <w:r>
+        <w:t>1927 – 1932</w:t>
+      </w:r>
+      <w:bookmarkStart w:id="33" w:name="_GoBack"/>
+      <w:bookmarkEnd w:id="33"/>
+      <w:r>
+        <w:t xml:space="preserve"> and 2012 – 2015 (0.4</w:t>
+      </w:r>
+      <w:r>
+        <w:t>9</w:t>
+      </w:r>
+      <w:r>
+        <w:t xml:space="preserve">). </w:t>
       </w:r>
       <w:r>
         <w:t>Only two species, the American robin (</w:t>
@@ -5765,14 +5794,9 @@
         <w:t xml:space="preserve"> in</w:t>
       </w:r>
       <w:r>
-        <w:t xml:space="preserve"> Lincoln Park in an antique store</w:t>
-      </w:r>
-      <w:proofErr w:type="gramStart"/>
-      <w:r>
-        <w:t xml:space="preserve">. </w:t>
+        <w:t xml:space="preserve"> Lincoln Park in an antique store. </w:t>
       </w:r>
       <w:commentRangeStart w:id="81"/>
-      <w:proofErr w:type="gramEnd"/>
       <w:r>
         <w:t>These comparisons may not have been possible without them</w:t>
       </w:r>
@@ -8088,7 +8112,7 @@
       </w:r>
     </w:p>
   </w:comment>
-  <w:comment w:id="24" w:author="Mason Fidino" w:date="2019-10-02T14:13:00Z" w:initials="MF">
+  <w:comment w:id="23" w:author="Mason Fidino" w:date="2019-10-02T14:13:00Z" w:initials="MF">
     <w:p>
       <w:pPr>
         <w:pStyle w:val="CommentText"/>
@@ -8104,7 +8128,7 @@
       </w:r>
     </w:p>
   </w:comment>
-  <w:comment w:id="26" w:author="Seth Magle" w:date="2019-09-13T08:56:00Z" w:initials="SM">
+  <w:comment w:id="25" w:author="Seth Magle" w:date="2019-09-13T08:56:00Z" w:initials="SM">
     <w:p>
       <w:pPr>
         <w:pStyle w:val="CommentText"/>
@@ -8120,7 +8144,7 @@
       </w:r>
     </w:p>
   </w:comment>
-  <w:comment w:id="27" w:author="Mason Fidino" w:date="2019-10-02T11:43:00Z" w:initials="MF">
+  <w:comment w:id="26" w:author="Mason Fidino" w:date="2019-10-02T11:43:00Z" w:initials="MF">
     <w:p>
       <w:pPr>
         <w:pStyle w:val="CommentText"/>
@@ -8136,7 +8160,7 @@
       </w:r>
     </w:p>
   </w:comment>
-  <w:comment w:id="32" w:author="Kelvin Limbrick" w:date="2019-09-29T15:34:00Z" w:initials="KL">
+  <w:comment w:id="31" w:author="Kelvin Limbrick" w:date="2019-09-29T15:34:00Z" w:initials="KL">
     <w:p>
       <w:pPr>
         <w:pStyle w:val="CommentText"/>
@@ -8167,7 +8191,7 @@
       </w:r>
     </w:p>
   </w:comment>
-  <w:comment w:id="33" w:author="Mason Fidino" w:date="2019-10-02T11:47:00Z" w:initials="MF">
+  <w:comment w:id="32" w:author="Mason Fidino" w:date="2019-10-02T11:47:00Z" w:initials="MF">
     <w:p>
       <w:pPr>
         <w:pStyle w:val="CommentText"/>
@@ -10003,7 +10027,7 @@
 </file>
 
 <file path=customXml/itemProps1.xml><?xml version="1.0" encoding="utf-8"?>
-<ds:datastoreItem xmlns:ds="http://schemas.openxmlformats.org/officeDocument/2006/customXml" ds:itemID="{B82AA13E-5B63-4C05-807D-0FD651B8D7EF}">
+<ds:datastoreItem xmlns:ds="http://schemas.openxmlformats.org/officeDocument/2006/customXml" ds:itemID="{3D805FDD-4515-421E-B9B2-34BAF4CD293B}">
   <ds:schemaRefs>
     <ds:schemaRef ds:uri="http://schemas.openxmlformats.org/officeDocument/2006/bibliography"/>
   </ds:schemaRefs>

</xml_diff>